<commit_message>
Added Components and Services
</commit_message>
<xml_diff>
--- a/Problem Statement and Instructions.docx
+++ b/Problem Statement and Instructions.docx
@@ -383,8 +383,6 @@
         </w:rPr>
         <w:t xml:space="preserve"> add/edit form can be pop up (or) a child route.</w:t>
       </w:r>
-      <w:bookmarkStart w:id="0" w:name="_GoBack"/>
-      <w:bookmarkEnd w:id="0"/>
     </w:p>
     <w:p>
       <w:pPr>
@@ -2036,6 +2034,234 @@
           <w:szCs w:val="24"/>
         </w:rPr>
       </w:pPr>
+    </w:p>
+    <w:p>
+      <w:pPr>
+        <w:spacing w:after="0"/>
+        <w:rPr>
+          <w:rFonts w:asciiTheme="majorBidi" w:hAnsiTheme="majorBidi" w:cstheme="majorBidi"/>
+          <w:sz w:val="24"/>
+          <w:szCs w:val="24"/>
+        </w:rPr>
+      </w:pPr>
+    </w:p>
+    <w:p>
+      <w:pPr>
+        <w:spacing w:after="0"/>
+        <w:rPr>
+          <w:rFonts w:asciiTheme="majorBidi" w:hAnsiTheme="majorBidi" w:cstheme="majorBidi"/>
+          <w:sz w:val="24"/>
+          <w:szCs w:val="24"/>
+        </w:rPr>
+      </w:pPr>
+      <w:r>
+        <w:rPr>
+          <w:rFonts w:asciiTheme="majorBidi" w:hAnsiTheme="majorBidi" w:cstheme="majorBidi"/>
+          <w:sz w:val="24"/>
+          <w:szCs w:val="24"/>
+        </w:rPr>
+        <w:t xml:space="preserve">Get: </w:t>
+      </w:r>
+      <w:proofErr w:type="spellStart"/>
+      <w:r>
+        <w:rPr>
+          <w:rFonts w:asciiTheme="majorBidi" w:hAnsiTheme="majorBidi" w:cstheme="majorBidi"/>
+          <w:sz w:val="24"/>
+          <w:szCs w:val="24"/>
+        </w:rPr>
+        <w:t>api</w:t>
+      </w:r>
+      <w:proofErr w:type="spellEnd"/>
+      <w:r>
+        <w:rPr>
+          <w:rFonts w:asciiTheme="majorBidi" w:hAnsiTheme="majorBidi" w:cstheme="majorBidi"/>
+          <w:sz w:val="24"/>
+          <w:szCs w:val="24"/>
+        </w:rPr>
+        <w:t>/CRUD/</w:t>
+      </w:r>
+      <w:proofErr w:type="spellStart"/>
+      <w:r>
+        <w:rPr>
+          <w:rFonts w:asciiTheme="majorBidi" w:hAnsiTheme="majorBidi" w:cstheme="majorBidi"/>
+          <w:sz w:val="24"/>
+          <w:szCs w:val="24"/>
+        </w:rPr>
+        <w:t>GetOrders</w:t>
+      </w:r>
+      <w:proofErr w:type="gramStart"/>
+      <w:r>
+        <w:rPr>
+          <w:rFonts w:asciiTheme="majorBidi" w:hAnsiTheme="majorBidi" w:cstheme="majorBidi"/>
+          <w:sz w:val="24"/>
+          <w:szCs w:val="24"/>
+        </w:rPr>
+        <w:t>?OrderID</w:t>
+      </w:r>
+      <w:proofErr w:type="spellEnd"/>
+      <w:proofErr w:type="gramEnd"/>
+      <w:r>
+        <w:rPr>
+          <w:rFonts w:asciiTheme="majorBidi" w:hAnsiTheme="majorBidi" w:cstheme="majorBidi"/>
+          <w:sz w:val="24"/>
+          <w:szCs w:val="24"/>
+        </w:rPr>
+        <w:t>=</w:t>
+      </w:r>
+      <w:r>
+        <w:rPr>
+          <w:rFonts w:asciiTheme="majorBidi" w:hAnsiTheme="majorBidi" w:cstheme="majorBidi"/>
+          <w:sz w:val="24"/>
+          <w:szCs w:val="24"/>
+        </w:rPr>
+        <w:t>0</w:t>
+      </w:r>
+    </w:p>
+    <w:p>
+      <w:pPr>
+        <w:spacing w:after="0"/>
+        <w:rPr>
+          <w:rFonts w:asciiTheme="majorBidi" w:hAnsiTheme="majorBidi" w:cstheme="majorBidi"/>
+          <w:sz w:val="24"/>
+          <w:szCs w:val="24"/>
+        </w:rPr>
+      </w:pPr>
+      <w:r>
+        <w:rPr>
+          <w:rFonts w:asciiTheme="majorBidi" w:hAnsiTheme="majorBidi" w:cstheme="majorBidi"/>
+          <w:sz w:val="24"/>
+          <w:szCs w:val="24"/>
+        </w:rPr>
+        <w:t xml:space="preserve">POST: </w:t>
+      </w:r>
+      <w:r>
+        <w:rPr>
+          <w:rFonts w:asciiTheme="majorBidi" w:hAnsiTheme="majorBidi" w:cstheme="majorBidi"/>
+          <w:sz w:val="24"/>
+          <w:szCs w:val="24"/>
+        </w:rPr>
+        <w:t>/</w:t>
+      </w:r>
+      <w:proofErr w:type="spellStart"/>
+      <w:r>
+        <w:rPr>
+          <w:rFonts w:asciiTheme="majorBidi" w:hAnsiTheme="majorBidi" w:cstheme="majorBidi"/>
+          <w:sz w:val="24"/>
+          <w:szCs w:val="24"/>
+        </w:rPr>
+        <w:t>api</w:t>
+      </w:r>
+      <w:proofErr w:type="spellEnd"/>
+      <w:r>
+        <w:rPr>
+          <w:rFonts w:asciiTheme="majorBidi" w:hAnsiTheme="majorBidi" w:cstheme="majorBidi"/>
+          <w:sz w:val="24"/>
+          <w:szCs w:val="24"/>
+        </w:rPr>
+        <w:t>/CRUD/</w:t>
+      </w:r>
+      <w:proofErr w:type="spellStart"/>
+      <w:r>
+        <w:rPr>
+          <w:rFonts w:asciiTheme="majorBidi" w:hAnsiTheme="majorBidi" w:cstheme="majorBidi"/>
+          <w:sz w:val="24"/>
+          <w:szCs w:val="24"/>
+        </w:rPr>
+        <w:t>SaveOrders</w:t>
+      </w:r>
+      <w:proofErr w:type="spellEnd"/>
+    </w:p>
+    <w:p>
+      <w:pPr>
+        <w:spacing w:after="0"/>
+        <w:rPr>
+          <w:rFonts w:asciiTheme="majorBidi" w:hAnsiTheme="majorBidi" w:cstheme="majorBidi"/>
+          <w:sz w:val="24"/>
+          <w:szCs w:val="24"/>
+        </w:rPr>
+      </w:pPr>
+      <w:r>
+        <w:rPr>
+          <w:rFonts w:asciiTheme="majorBidi" w:hAnsiTheme="majorBidi" w:cstheme="majorBidi"/>
+          <w:sz w:val="24"/>
+          <w:szCs w:val="24"/>
+        </w:rPr>
+        <w:t xml:space="preserve">DELTE: </w:t>
+      </w:r>
+      <w:proofErr w:type="spellStart"/>
+      <w:r>
+        <w:rPr>
+          <w:rFonts w:asciiTheme="majorBidi" w:hAnsiTheme="majorBidi" w:cstheme="majorBidi"/>
+          <w:sz w:val="24"/>
+          <w:szCs w:val="24"/>
+        </w:rPr>
+        <w:t>api</w:t>
+      </w:r>
+      <w:proofErr w:type="spellEnd"/>
+      <w:r>
+        <w:rPr>
+          <w:rFonts w:asciiTheme="majorBidi" w:hAnsiTheme="majorBidi" w:cstheme="majorBidi"/>
+          <w:sz w:val="24"/>
+          <w:szCs w:val="24"/>
+        </w:rPr>
+        <w:t>/CRUD/</w:t>
+      </w:r>
+      <w:proofErr w:type="spellStart"/>
+      <w:r>
+        <w:rPr>
+          <w:rFonts w:asciiTheme="majorBidi" w:hAnsiTheme="majorBidi" w:cstheme="majorBidi"/>
+          <w:sz w:val="24"/>
+          <w:szCs w:val="24"/>
+        </w:rPr>
+        <w:t>DeleteOrder</w:t>
+      </w:r>
+      <w:proofErr w:type="gramStart"/>
+      <w:r>
+        <w:rPr>
+          <w:rFonts w:asciiTheme="majorBidi" w:hAnsiTheme="majorBidi" w:cstheme="majorBidi"/>
+          <w:sz w:val="24"/>
+          <w:szCs w:val="24"/>
+        </w:rPr>
+        <w:t>?OrderID</w:t>
+      </w:r>
+      <w:proofErr w:type="spellEnd"/>
+      <w:proofErr w:type="gramEnd"/>
+      <w:r>
+        <w:rPr>
+          <w:rFonts w:asciiTheme="majorBidi" w:hAnsiTheme="majorBidi" w:cstheme="majorBidi"/>
+          <w:sz w:val="24"/>
+          <w:szCs w:val="24"/>
+        </w:rPr>
+        <w:t>=4</w:t>
+      </w:r>
+    </w:p>
+    <w:p>
+      <w:pPr>
+        <w:spacing w:after="0"/>
+        <w:rPr>
+          <w:rFonts w:asciiTheme="majorBidi" w:hAnsiTheme="majorBidi" w:cstheme="majorBidi"/>
+          <w:sz w:val="24"/>
+          <w:szCs w:val="24"/>
+        </w:rPr>
+      </w:pPr>
+      <w:r>
+        <w:rPr>
+          <w:rFonts w:asciiTheme="majorBidi" w:hAnsiTheme="majorBidi" w:cstheme="majorBidi"/>
+          <w:sz w:val="24"/>
+          <w:szCs w:val="24"/>
+        </w:rPr>
+        <w:t xml:space="preserve">Endpoint: </w:t>
+      </w:r>
+      <w:r>
+        <w:rPr>
+          <w:rFonts w:asciiTheme="majorBidi" w:hAnsiTheme="majorBidi" w:cstheme="majorBidi"/>
+          <w:sz w:val="24"/>
+          <w:szCs w:val="24"/>
+        </w:rPr>
+        <w:t>https://angularcrudapi.gear.host/</w:t>
+      </w:r>
+      <w:bookmarkStart w:id="0" w:name="_GoBack"/>
+      <w:bookmarkEnd w:id="0"/>
     </w:p>
     <w:sectPr>
       <w:pgSz w:w="12240" w:h="15840"/>
@@ -2281,7 +2507,6 @@
     <w:name w:val="Hyperlink"/>
     <w:basedOn w:val="DefaultParagraphFont"/>
     <w:uiPriority w:val="99"/>
-    <w:semiHidden/>
     <w:unhideWhenUsed/>
     <w:rsid w:val="000358FC"/>
     <w:rPr>
@@ -2526,7 +2751,6 @@
     <w:name w:val="Hyperlink"/>
     <w:basedOn w:val="DefaultParagraphFont"/>
     <w:uiPriority w:val="99"/>
-    <w:semiHidden/>
     <w:unhideWhenUsed/>
     <w:rsid w:val="000358FC"/>
     <w:rPr>

</xml_diff>